<commit_message>
content of english files changed (cc/bi and NIF) + the files' names, readmes merged
</commit_message>
<xml_diff>
--- a/en/non_private/Synthetic/en_np_Synthetic-1.docx
+++ b/en/non_private/Synthetic/en_np_Synthetic-1.docx
@@ -12,12 +12,18 @@
         <w:rPr>
           <w:lang w:val="en-US"/>
         </w:rPr>
-        <w:t>An identity card (cc) with a</w:t>
+        <w:t>An identity card (id</w:t>
       </w:r>
       <w:r>
         <w:rPr>
           <w:lang w:val="en-US"/>
         </w:rPr>
+        <w:t>) with a</w:t>
+      </w:r>
+      <w:r>
+        <w:rPr>
+          <w:lang w:val="en-US"/>
+        </w:rPr>
         <w:t xml:space="preserve"> number too far away is not considered a private file. Since that number probably isn’t the identity card number. For example,</w:t>
       </w:r>
     </w:p>
@@ -38,7 +44,7 @@
         <w:rPr>
           <w:lang w:val="en-US"/>
         </w:rPr>
-        <w:t>Cc</w:t>
+        <w:t>id</w:t>
       </w:r>
     </w:p>
     <w:p>
@@ -129,19 +135,6 @@
           <w:lang w:val="en-US"/>
         </w:rPr>
         <w:t>12345678</w:t>
-      </w:r>
-    </w:p>
-    <w:p>
-      <w:pPr>
-        <w:rPr>
-          <w:lang w:val="en-US"/>
-        </w:rPr>
-      </w:pPr>
-      <w:r>
-        <w:rPr>
-          <w:lang w:val="en-US"/>
-        </w:rPr>
-        <w:t>rua</w:t>
       </w:r>
       <w:bookmarkStart w:id="0" w:name="_GoBack"/>
       <w:bookmarkEnd w:id="0"/>
@@ -567,13 +560,13 @@
     <w:name w:val="Normal"/>
     <w:qFormat/>
   </w:style>
-  <w:style w:type="character" w:default="1" w:styleId="Tipodeletrapredefinidodopargrafo">
+  <w:style w:type="character" w:default="1" w:styleId="DefaultParagraphFont">
     <w:name w:val="Default Paragraph Font"/>
     <w:uiPriority w:val="1"/>
     <w:semiHidden/>
     <w:unhideWhenUsed/>
   </w:style>
-  <w:style w:type="table" w:default="1" w:styleId="Tabelanormal">
+  <w:style w:type="table" w:default="1" w:styleId="TableNormal">
     <w:name w:val="Normal Table"/>
     <w:uiPriority w:val="99"/>
     <w:semiHidden/>
@@ -588,7 +581,7 @@
       </w:tblCellMar>
     </w:tblPr>
   </w:style>
-  <w:style w:type="numbering" w:default="1" w:styleId="Semlista">
+  <w:style w:type="numbering" w:default="1" w:styleId="NoList">
     <w:name w:val="No List"/>
     <w:uiPriority w:val="99"/>
     <w:semiHidden/>

</xml_diff>